<commit_message>
update ap practice again
</commit_message>
<xml_diff>
--- a/AP_Explore_Practice/Computational_Artifact.docx
+++ b/AP_Explore_Practice/Computational_Artifact.docx
@@ -10,8 +10,6 @@
           <w:sz w:val="72"/>
         </w:rPr>
       </w:pPr>
-      <w:bookmarkStart w:id="0" w:name="_GoBack"/>
-      <w:bookmarkEnd w:id="0"/>
       <w:r>
         <w:rPr>
           <w:noProof/>
@@ -19,15 +17,15 @@
         <mc:AlternateContent>
           <mc:Choice Requires="wps">
             <w:drawing>
-              <wp:anchor distT="0" distB="0" distL="114300" distR="114300" simplePos="0" relativeHeight="251687551" behindDoc="0" locked="0" layoutInCell="1" allowOverlap="1" wp14:anchorId="3795AFF2" wp14:editId="048BB866">
+              <wp:anchor distT="0" distB="0" distL="114300" distR="114300" simplePos="0" relativeHeight="251678335" behindDoc="0" locked="0" layoutInCell="1" allowOverlap="1" wp14:anchorId="2426E8A5" wp14:editId="03B7B798">
                 <wp:simplePos x="0" y="0"/>
                 <wp:positionH relativeFrom="column">
-                  <wp:posOffset>-265814</wp:posOffset>
+                  <wp:posOffset>-244637</wp:posOffset>
                 </wp:positionH>
                 <wp:positionV relativeFrom="paragraph">
-                  <wp:posOffset>-361507</wp:posOffset>
+                  <wp:posOffset>-361315</wp:posOffset>
                 </wp:positionV>
-                <wp:extent cx="2934587" cy="1233377"/>
+                <wp:extent cx="2934335" cy="1233170"/>
                 <wp:effectExtent l="0" t="0" r="18415" b="24130"/>
                 <wp:wrapNone/>
                 <wp:docPr id="19" name="Text Box 19"/>
@@ -39,7 +37,7 @@
                       <wps:spPr>
                         <a:xfrm>
                           <a:off x="0" y="0"/>
-                          <a:ext cx="2934587" cy="1233377"/>
+                          <a:ext cx="2934335" cy="1233170"/>
                         </a:xfrm>
                         <a:prstGeom prst="rect">
                           <a:avLst/>
@@ -100,11 +98,11 @@
           </mc:Choice>
           <mc:Fallback>
             <w:pict>
-              <v:shapetype w14:anchorId="3795AFF2" id="_x0000_t202" coordsize="21600,21600" o:spt="202" path="m,l,21600r21600,l21600,xe">
+              <v:shapetype w14:anchorId="2426E8A5" id="_x0000_t202" coordsize="21600,21600" o:spt="202" path="m,l,21600r21600,l21600,xe">
                 <v:stroke joinstyle="miter"/>
                 <v:path gradientshapeok="t" o:connecttype="rect"/>
               </v:shapetype>
-              <v:shape id="Text Box 19" o:spid="_x0000_s1026" type="#_x0000_t202" style="position:absolute;margin-left:-20.95pt;margin-top:-28.45pt;width:231.05pt;height:97.1pt;z-index:251687551;visibility:visible;mso-wrap-style:square;mso-width-percent:0;mso-height-percent:0;mso-wrap-distance-left:9pt;mso-wrap-distance-top:0;mso-wrap-distance-right:9pt;mso-wrap-distance-bottom:0;mso-position-horizontal:absolute;mso-position-horizontal-relative:text;mso-position-vertical:absolute;mso-position-vertical-relative:text;mso-width-percent:0;mso-height-percent:0;mso-width-relative:margin;mso-height-relative:margin;v-text-anchor:top" o:gfxdata="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" fillcolor="#0d0d0d" strokecolor="#54bcdc">
+              <v:shape id="Text Box 19" o:spid="_x0000_s1026" type="#_x0000_t202" style="position:absolute;margin-left:-19.25pt;margin-top:-28.45pt;width:231.05pt;height:97.1pt;z-index:251678335;visibility:visible;mso-wrap-style:square;mso-width-percent:0;mso-height-percent:0;mso-wrap-distance-left:9pt;mso-wrap-distance-top:0;mso-wrap-distance-right:9pt;mso-wrap-distance-bottom:0;mso-position-horizontal:absolute;mso-position-horizontal-relative:text;mso-position-vertical:absolute;mso-position-vertical-relative:text;mso-width-percent:0;mso-height-percent:0;mso-width-relative:margin;mso-height-relative:margin;v-text-anchor:top" o:gfxdata="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" fillcolor="#0d0d0d" strokecolor="#54bcdc">
                 <v:fill opacity="32896f"/>
                 <v:textbox>
                   <w:txbxContent>
@@ -143,15 +141,15 @@
         <mc:AlternateContent>
           <mc:Choice Requires="wpg">
             <w:drawing>
-              <wp:anchor distT="0" distB="0" distL="114300" distR="114300" simplePos="0" relativeHeight="251682431" behindDoc="0" locked="0" layoutInCell="1" allowOverlap="1" wp14:anchorId="71F9F6E3" wp14:editId="1D814C0B">
+              <wp:anchor distT="0" distB="0" distL="114300" distR="114300" simplePos="0" relativeHeight="251673215" behindDoc="0" locked="0" layoutInCell="1" allowOverlap="1" wp14:anchorId="4849A0DD" wp14:editId="4BAD08EA">
                 <wp:simplePos x="0" y="0"/>
                 <wp:positionH relativeFrom="column">
-                  <wp:posOffset>2710815</wp:posOffset>
+                  <wp:posOffset>2710180</wp:posOffset>
                 </wp:positionH>
                 <wp:positionV relativeFrom="paragraph">
-                  <wp:posOffset>-355526</wp:posOffset>
+                  <wp:posOffset>-344332</wp:posOffset>
                 </wp:positionV>
-                <wp:extent cx="6741766" cy="3979899"/>
+                <wp:extent cx="6741160" cy="3979545"/>
                 <wp:effectExtent l="0" t="19050" r="21590" b="1905"/>
                 <wp:wrapNone/>
                 <wp:docPr id="15" name="Group 15"/>
@@ -163,7 +161,7 @@
                       <wpg:grpSpPr>
                         <a:xfrm>
                           <a:off x="0" y="0"/>
-                          <a:ext cx="6741766" cy="3979899"/>
+                          <a:ext cx="6741160" cy="3979545"/>
                           <a:chOff x="0" y="0"/>
                           <a:chExt cx="6741766" cy="3979899"/>
                         </a:xfrm>
@@ -379,7 +377,7 @@
           </mc:Choice>
           <mc:Fallback>
             <w:pict>
-              <v:group w14:anchorId="71F9F6E3" id="Group 15" o:spid="_x0000_s1027" style="position:absolute;margin-left:213.45pt;margin-top:-28pt;width:530.85pt;height:313.4pt;z-index:251682431" coordsize="67417,39798" o:gfxdata="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">
+              <v:group w14:anchorId="4849A0DD" id="Group 15" o:spid="_x0000_s1027" style="position:absolute;margin-left:213.4pt;margin-top:-27.1pt;width:530.8pt;height:313.35pt;z-index:251673215" coordsize="67417,39798" o:gfxdata="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">
                 <v:group id="Group 9" o:spid="_x0000_s1028" style="position:absolute;left:850;width:66567;height:37940" coordorigin="-602,-300" coordsize="63487,36183" o:gfxdata="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">
                   <v:shapetype id="_x0000_t75" coordsize="21600,21600" o:spt="75" o:preferrelative="t" path="m@4@5l@4@11@9@11@9@5xe" filled="f" stroked="f">
                     <v:stroke joinstyle="miter"/>
@@ -523,6 +521,8 @@
       </w:r>
     </w:p>
     <w:p>
+      <w:bookmarkStart w:id="0" w:name="_GoBack"/>
+      <w:bookmarkEnd w:id="0"/>
       <w:r>
         <w:rPr>
           <w:noProof/>
@@ -530,13 +530,13 @@
         <mc:AlternateContent>
           <mc:Choice Requires="wpg">
             <w:drawing>
-              <wp:anchor distT="0" distB="0" distL="114300" distR="114300" simplePos="0" relativeHeight="251685503" behindDoc="0" locked="0" layoutInCell="1" allowOverlap="1" wp14:anchorId="7CCC5411" wp14:editId="45C21386">
+              <wp:anchor distT="0" distB="0" distL="114300" distR="114300" simplePos="0" relativeHeight="251676287" behindDoc="0" locked="0" layoutInCell="1" allowOverlap="1" wp14:anchorId="2ECF6A1A" wp14:editId="66263AFD">
                 <wp:simplePos x="0" y="0"/>
                 <wp:positionH relativeFrom="column">
-                  <wp:posOffset>-350520</wp:posOffset>
+                  <wp:posOffset>-318932</wp:posOffset>
                 </wp:positionH>
                 <wp:positionV relativeFrom="paragraph">
-                  <wp:posOffset>288763</wp:posOffset>
+                  <wp:posOffset>298450</wp:posOffset>
                 </wp:positionV>
                 <wp:extent cx="4425315" cy="2320925"/>
                 <wp:effectExtent l="0" t="19050" r="32385" b="3175"/>
@@ -760,7 +760,7 @@
           </mc:Choice>
           <mc:Fallback>
             <w:pict>
-              <v:group w14:anchorId="7CCC5411" id="Group 14" o:spid="_x0000_s1032" style="position:absolute;margin-left:-27.6pt;margin-top:22.75pt;width:348.45pt;height:182.75pt;z-index:251685503" coordsize="44257,23212" o:gfxdata="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">
+              <v:group w14:anchorId="2ECF6A1A" id="Group 14" o:spid="_x0000_s1032" style="position:absolute;margin-left:-25.1pt;margin-top:23.5pt;width:348.45pt;height:182.75pt;z-index:251676287" coordsize="44257,23212" o:gfxdata="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">
                 <v:group id="Group 17" o:spid="_x0000_s1033" style="position:absolute;left:531;width:43726;height:21812" coordorigin="484" coordsize="35710,17811" o:gfxdata="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">
                   <v:rect id="Rectangle 16" o:spid="_x0000_s1034" style="position:absolute;left:484;width:35711;height:17811;visibility:visible;mso-wrap-style:square;v-text-anchor:middle" o:gfxdata="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" fillcolor="#54bcdc" strokecolor="#1f4d78 [1604]" strokeweight="1pt"/>
                   <v:group id="Group 13" o:spid="_x0000_s1035" style="position:absolute;left:763;top:573;width:34862;height:16688" coordorigin="181,176" coordsize="65227,30435" o:gfxdata="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">
@@ -831,12 +831,408 @@
           <w:noProof/>
         </w:rPr>
         <mc:AlternateContent>
+          <mc:Choice Requires="wps">
+            <w:drawing>
+              <wp:anchor distT="0" distB="0" distL="114300" distR="114300" simplePos="0" relativeHeight="251688575" behindDoc="0" locked="0" layoutInCell="1" allowOverlap="1" wp14:anchorId="44489BC5" wp14:editId="308CA2CB">
+                <wp:simplePos x="0" y="0"/>
+                <wp:positionH relativeFrom="column">
+                  <wp:posOffset>-233916</wp:posOffset>
+                </wp:positionH>
+                <wp:positionV relativeFrom="paragraph">
+                  <wp:posOffset>4942308</wp:posOffset>
+                </wp:positionV>
+                <wp:extent cx="4144029" cy="1531339"/>
+                <wp:effectExtent l="0" t="0" r="27940" b="12065"/>
+                <wp:wrapNone/>
+                <wp:docPr id="18" name="Text Box 18"/>
+                <wp:cNvGraphicFramePr/>
+                <a:graphic xmlns:a="http://schemas.openxmlformats.org/drawingml/2006/main">
+                  <a:graphicData uri="http://schemas.microsoft.com/office/word/2010/wordprocessingShape">
+                    <wps:wsp>
+                      <wps:cNvSpPr txBox="1"/>
+                      <wps:spPr>
+                        <a:xfrm>
+                          <a:off x="0" y="0"/>
+                          <a:ext cx="4144029" cy="1531339"/>
+                        </a:xfrm>
+                        <a:prstGeom prst="rect">
+                          <a:avLst/>
+                        </a:prstGeom>
+                        <a:solidFill>
+                          <a:srgbClr val="0D0D0D">
+                            <a:alpha val="50196"/>
+                          </a:srgbClr>
+                        </a:solidFill>
+                        <a:ln w="9525">
+                          <a:solidFill>
+                            <a:srgbClr val="54BCDC"/>
+                          </a:solidFill>
+                        </a:ln>
+                      </wps:spPr>
+                      <wps:txbx>
+                        <w:txbxContent>
+                          <w:p>
+                            <w:pPr>
+                              <w:rPr>
+                                <w:color w:val="FFFFFF" w:themeColor="background1"/>
+                              </w:rPr>
+                            </w:pPr>
+                            <w:proofErr w:type="spellStart"/>
+                            <w:r>
+                              <w:rPr>
+                                <w:color w:val="FFFFFF" w:themeColor="background1"/>
+                              </w:rPr>
+                              <w:t>Neuralink</w:t>
+                            </w:r>
+                            <w:proofErr w:type="spellEnd"/>
+                            <w:r>
+                              <w:rPr>
+                                <w:color w:val="FFFFFF" w:themeColor="background1"/>
+                              </w:rPr>
+                              <w:t xml:space="preserve"> hopes to use this technology to allow people to control devices like mobile phones and Bluetooth mice and keyboard</w:t>
+                            </w:r>
+                            <w:r>
+                              <w:rPr>
+                                <w:color w:val="FFFFFF" w:themeColor="background1"/>
+                              </w:rPr>
+                              <w:t>s, and eventually robotic limbs.</w:t>
+                            </w:r>
+                          </w:p>
+                          <w:p>
+                            <w:pPr>
+                              <w:rPr>
+                                <w:color w:val="FFFFFF" w:themeColor="background1"/>
+                              </w:rPr>
+                            </w:pPr>
+                            <w:r>
+                              <w:rPr>
+                                <w:color w:val="FFFFFF" w:themeColor="background1"/>
+                              </w:rPr>
+                              <w:t>In addition, the diagram above shows how Neuralink can also provide users with haptic feedback to specific parts of the body, sending impulses to the brain that simulate what happens</w:t>
+                            </w:r>
+                            <w:r>
+                              <w:rPr>
+                                <w:color w:val="FFFFFF" w:themeColor="background1"/>
+                              </w:rPr>
+                              <w:t xml:space="preserve"> w</w:t>
+                            </w:r>
+                            <w:r>
+                              <w:rPr>
+                                <w:color w:val="FFFFFF" w:themeColor="background1"/>
+                              </w:rPr>
+                              <w:t>hen a certain stimulus occurs [5</w:t>
+                            </w:r>
+                            <w:r>
+                              <w:rPr>
+                                <w:color w:val="FFFFFF" w:themeColor="background1"/>
+                              </w:rPr>
+                              <w:t>].</w:t>
+                            </w:r>
+                          </w:p>
+                        </w:txbxContent>
+                      </wps:txbx>
+                      <wps:bodyPr rot="0" spcFirstLastPara="0" vertOverflow="overflow" horzOverflow="overflow" vert="horz" wrap="square" lIns="91440" tIns="45720" rIns="91440" bIns="45720" numCol="1" spcCol="0" rtlCol="0" fromWordArt="0" anchor="t" anchorCtr="0" forceAA="0" compatLnSpc="1">
+                        <a:prstTxWarp prst="textNoShape">
+                          <a:avLst/>
+                        </a:prstTxWarp>
+                        <a:noAutofit/>
+                      </wps:bodyPr>
+                    </wps:wsp>
+                  </a:graphicData>
+                </a:graphic>
+              </wp:anchor>
+            </w:drawing>
+          </mc:Choice>
+          <mc:Fallback>
+            <w:pict>
+              <v:shape w14:anchorId="44489BC5" id="Text Box 18" o:spid="_x0000_s1039" type="#_x0000_t202" style="position:absolute;margin-left:-18.4pt;margin-top:389.15pt;width:326.3pt;height:120.6pt;z-index:251688575;visibility:visible;mso-wrap-style:square;mso-wrap-distance-left:9pt;mso-wrap-distance-top:0;mso-wrap-distance-right:9pt;mso-wrap-distance-bottom:0;mso-position-horizontal:absolute;mso-position-horizontal-relative:text;mso-position-vertical:absolute;mso-position-vertical-relative:text;v-text-anchor:top" o:gfxdata="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" fillcolor="#0d0d0d" strokecolor="#54bcdc">
+                <v:fill opacity="32896f"/>
+                <v:textbox>
+                  <w:txbxContent>
+                    <w:p>
+                      <w:pPr>
+                        <w:rPr>
+                          <w:color w:val="FFFFFF" w:themeColor="background1"/>
+                        </w:rPr>
+                      </w:pPr>
+                      <w:proofErr w:type="spellStart"/>
+                      <w:r>
+                        <w:rPr>
+                          <w:color w:val="FFFFFF" w:themeColor="background1"/>
+                        </w:rPr>
+                        <w:t>Neuralink</w:t>
+                      </w:r>
+                      <w:proofErr w:type="spellEnd"/>
+                      <w:r>
+                        <w:rPr>
+                          <w:color w:val="FFFFFF" w:themeColor="background1"/>
+                        </w:rPr>
+                        <w:t xml:space="preserve"> hopes to use this technology to allow people to control devices like mobile phones and Bluetooth mice and keyboard</w:t>
+                      </w:r>
+                      <w:r>
+                        <w:rPr>
+                          <w:color w:val="FFFFFF" w:themeColor="background1"/>
+                        </w:rPr>
+                        <w:t>s, and eventually robotic limbs.</w:t>
+                      </w:r>
+                    </w:p>
+                    <w:p>
+                      <w:pPr>
+                        <w:rPr>
+                          <w:color w:val="FFFFFF" w:themeColor="background1"/>
+                        </w:rPr>
+                      </w:pPr>
+                      <w:r>
+                        <w:rPr>
+                          <w:color w:val="FFFFFF" w:themeColor="background1"/>
+                        </w:rPr>
+                        <w:t>In addition, the diagram above shows how Neuralink can also provide users with haptic feedback to specific parts of the body, sending impulses to the brain that simulate what happens</w:t>
+                      </w:r>
+                      <w:r>
+                        <w:rPr>
+                          <w:color w:val="FFFFFF" w:themeColor="background1"/>
+                        </w:rPr>
+                        <w:t xml:space="preserve"> w</w:t>
+                      </w:r>
+                      <w:r>
+                        <w:rPr>
+                          <w:color w:val="FFFFFF" w:themeColor="background1"/>
+                        </w:rPr>
+                        <w:t>hen a certain stimulus occurs [5</w:t>
+                      </w:r>
+                      <w:r>
+                        <w:rPr>
+                          <w:color w:val="FFFFFF" w:themeColor="background1"/>
+                        </w:rPr>
+                        <w:t>].</w:t>
+                      </w:r>
+                    </w:p>
+                  </w:txbxContent>
+                </v:textbox>
+              </v:shape>
+            </w:pict>
+          </mc:Fallback>
+        </mc:AlternateContent>
+      </w:r>
+      <w:r>
+        <w:rPr>
+          <w:noProof/>
+        </w:rPr>
+        <mc:AlternateContent>
           <mc:Choice Requires="wpg">
             <w:drawing>
-              <wp:anchor distT="0" distB="0" distL="114300" distR="114300" simplePos="0" relativeHeight="251679359" behindDoc="0" locked="0" layoutInCell="1" allowOverlap="1" wp14:anchorId="4173E58E" wp14:editId="163A4551">
+              <wp:anchor distT="0" distB="0" distL="114300" distR="114300" simplePos="0" relativeHeight="251689599" behindDoc="0" locked="0" layoutInCell="1" allowOverlap="1" wp14:anchorId="1E4E1180" wp14:editId="3402277A">
                 <wp:simplePos x="0" y="0"/>
                 <wp:positionH relativeFrom="column">
-                  <wp:posOffset>3996690</wp:posOffset>
+                  <wp:posOffset>-223283</wp:posOffset>
+                </wp:positionH>
+                <wp:positionV relativeFrom="paragraph">
+                  <wp:posOffset>2922122</wp:posOffset>
+                </wp:positionV>
+                <wp:extent cx="4269151" cy="2161677"/>
+                <wp:effectExtent l="0" t="0" r="0" b="0"/>
+                <wp:wrapNone/>
+                <wp:docPr id="6" name="Group 6"/>
+                <wp:cNvGraphicFramePr/>
+                <a:graphic xmlns:a="http://schemas.openxmlformats.org/drawingml/2006/main">
+                  <a:graphicData uri="http://schemas.microsoft.com/office/word/2010/wordprocessingGroup">
+                    <wpg:wgp>
+                      <wpg:cNvGrpSpPr/>
+                      <wpg:grpSpPr>
+                        <a:xfrm>
+                          <a:off x="0" y="0"/>
+                          <a:ext cx="4269151" cy="2161677"/>
+                          <a:chOff x="0" y="0"/>
+                          <a:chExt cx="4269151" cy="2161677"/>
+                        </a:xfrm>
+                      </wpg:grpSpPr>
+                      <wpg:grpSp>
+                        <wpg:cNvPr id="29" name="Group 29"/>
+                        <wpg:cNvGrpSpPr/>
+                        <wpg:grpSpPr>
+                          <a:xfrm>
+                            <a:off x="0" y="0"/>
+                            <a:ext cx="4177357" cy="2009677"/>
+                            <a:chOff x="0" y="0"/>
+                            <a:chExt cx="4214495" cy="2009775"/>
+                          </a:xfrm>
+                        </wpg:grpSpPr>
+                        <pic:pic xmlns:pic="http://schemas.openxmlformats.org/drawingml/2006/picture">
+                          <pic:nvPicPr>
+                            <pic:cNvPr id="1" name="Picture 1"/>
+                            <pic:cNvPicPr>
+                              <a:picLocks noChangeAspect="1"/>
+                            </pic:cNvPicPr>
+                          </pic:nvPicPr>
+                          <pic:blipFill rotWithShape="1">
+                            <a:blip r:embed="rId9">
+                              <a:extLst>
+                                <a:ext uri="{28A0092B-C50C-407E-A947-70E740481C1C}">
+                                  <a14:useLocalDpi xmlns:a14="http://schemas.microsoft.com/office/drawing/2010/main" val="0"/>
+                                </a:ext>
+                              </a:extLst>
+                            </a:blip>
+                            <a:srcRect t="6406" r="2064" b="5143"/>
+                            <a:stretch/>
+                          </pic:blipFill>
+                          <pic:spPr bwMode="auto">
+                            <a:xfrm>
+                              <a:off x="0" y="0"/>
+                              <a:ext cx="4214495" cy="2009775"/>
+                            </a:xfrm>
+                            <a:prstGeom prst="rect">
+                              <a:avLst/>
+                            </a:prstGeom>
+                            <a:ln>
+                              <a:noFill/>
+                            </a:ln>
+                            <a:extLst>
+                              <a:ext uri="{53640926-AAD7-44D8-BBD7-CCE9431645EC}">
+                                <a14:shadowObscured xmlns:a14="http://schemas.microsoft.com/office/drawing/2010/main"/>
+                              </a:ext>
+                            </a:extLst>
+                          </pic:spPr>
+                        </pic:pic>
+                        <wps:wsp>
+                          <wps:cNvPr id="28" name="Text Box 28"/>
+                          <wps:cNvSpPr txBox="1"/>
+                          <wps:spPr>
+                            <a:xfrm>
+                              <a:off x="1733126" y="10592"/>
+                              <a:ext cx="2437190" cy="1962933"/>
+                            </a:xfrm>
+                            <a:prstGeom prst="rect">
+                              <a:avLst/>
+                            </a:prstGeom>
+                            <a:noFill/>
+                            <a:ln w="9525">
+                              <a:solidFill>
+                                <a:srgbClr val="54BCDC"/>
+                              </a:solidFill>
+                            </a:ln>
+                          </wps:spPr>
+                          <wps:txbx>
+                            <w:txbxContent>
+                              <w:p/>
+                            </w:txbxContent>
+                          </wps:txbx>
+                          <wps:bodyPr rot="0" spcFirstLastPara="0" vertOverflow="overflow" horzOverflow="overflow" vert="horz" wrap="square" lIns="91440" tIns="45720" rIns="91440" bIns="45720" numCol="1" spcCol="0" rtlCol="0" fromWordArt="0" anchor="t" anchorCtr="0" forceAA="0" compatLnSpc="1">
+                            <a:prstTxWarp prst="textNoShape">
+                              <a:avLst/>
+                            </a:prstTxWarp>
+                            <a:noAutofit/>
+                          </wps:bodyPr>
+                        </wps:wsp>
+                      </wpg:grpSp>
+                      <wps:wsp>
+                        <wps:cNvPr id="3" name="Text Box 3"/>
+                        <wps:cNvSpPr txBox="1"/>
+                        <wps:spPr>
+                          <a:xfrm>
+                            <a:off x="3859618" y="1733107"/>
+                            <a:ext cx="409533" cy="428570"/>
+                          </a:xfrm>
+                          <a:prstGeom prst="rect">
+                            <a:avLst/>
+                          </a:prstGeom>
+                          <a:noFill/>
+                          <a:ln w="6350">
+                            <a:noFill/>
+                          </a:ln>
+                        </wps:spPr>
+                        <wps:txbx>
+                          <w:txbxContent>
+                            <w:p>
+                              <w:pPr>
+                                <w:rPr>
+                                  <w:color w:val="FFFFFF" w:themeColor="background1"/>
+                                </w:rPr>
+                              </w:pPr>
+                              <w:r>
+                                <w:rPr>
+                                  <w:color w:val="FFFFFF" w:themeColor="background1"/>
+                                </w:rPr>
+                                <w:t>[5</w:t>
+                              </w:r>
+                              <w:r>
+                                <w:rPr>
+                                  <w:color w:val="FFFFFF" w:themeColor="background1"/>
+                                </w:rPr>
+                                <w:t>]</w:t>
+                              </w:r>
+                            </w:p>
+                          </w:txbxContent>
+                        </wps:txbx>
+                        <wps:bodyPr rot="0" spcFirstLastPara="0" vertOverflow="overflow" horzOverflow="overflow" vert="horz" wrap="square" lIns="91440" tIns="45720" rIns="91440" bIns="45720" numCol="1" spcCol="0" rtlCol="0" fromWordArt="0" anchor="t" anchorCtr="0" forceAA="0" compatLnSpc="1">
+                          <a:prstTxWarp prst="textNoShape">
+                            <a:avLst/>
+                          </a:prstTxWarp>
+                          <a:noAutofit/>
+                        </wps:bodyPr>
+                      </wps:wsp>
+                    </wpg:wgp>
+                  </a:graphicData>
+                </a:graphic>
+              </wp:anchor>
+            </w:drawing>
+          </mc:Choice>
+          <mc:Fallback>
+            <w:pict>
+              <v:group w14:anchorId="1E4E1180" id="Group 6" o:spid="_x0000_s1040" style="position:absolute;margin-left:-17.6pt;margin-top:230.1pt;width:336.15pt;height:170.2pt;z-index:251689599" coordsize="42691,21616" o:gfxdata="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">
+                <v:group id="Group 29" o:spid="_x0000_s1041" style="position:absolute;width:41773;height:20096" coordsize="42144,20097" o:gfxdata="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">
+                  <v:shape id="Picture 1" o:spid="_x0000_s1042" type="#_x0000_t75" style="position:absolute;width:42144;height:20097;visibility:visible;mso-wrap-style:square" o:gfxdata="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">
+                    <v:imagedata r:id="rId10" o:title="" croptop="4198f" cropbottom="3371f" cropright="1353f"/>
+                    <v:path arrowok="t"/>
+                  </v:shape>
+                  <v:shape id="Text Box 28" o:spid="_x0000_s1043" type="#_x0000_t202" style="position:absolute;left:17331;top:105;width:24372;height:19630;visibility:visible;mso-wrap-style:square;v-text-anchor:top" o:gfxdata="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" filled="f" strokecolor="#54bcdc">
+                    <v:textbox>
+                      <w:txbxContent>
+                        <w:p/>
+                      </w:txbxContent>
+                    </v:textbox>
+                  </v:shape>
+                </v:group>
+                <v:shape id="Text Box 3" o:spid="_x0000_s1044" type="#_x0000_t202" style="position:absolute;left:38596;top:17331;width:4095;height:4285;visibility:visible;mso-wrap-style:square;v-text-anchor:top" o:gfxdata="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" filled="f" stroked="f" strokeweight=".5pt">
+                  <v:textbox>
+                    <w:txbxContent>
+                      <w:p>
+                        <w:pPr>
+                          <w:rPr>
+                            <w:color w:val="FFFFFF" w:themeColor="background1"/>
+                          </w:rPr>
+                        </w:pPr>
+                        <w:r>
+                          <w:rPr>
+                            <w:color w:val="FFFFFF" w:themeColor="background1"/>
+                          </w:rPr>
+                          <w:t>[5</w:t>
+                        </w:r>
+                        <w:r>
+                          <w:rPr>
+                            <w:color w:val="FFFFFF" w:themeColor="background1"/>
+                          </w:rPr>
+                          <w:t>]</w:t>
+                        </w:r>
+                      </w:p>
+                    </w:txbxContent>
+                  </v:textbox>
+                </v:shape>
+              </v:group>
+            </w:pict>
+          </mc:Fallback>
+        </mc:AlternateContent>
+      </w:r>
+      <w:r>
+        <w:rPr>
+          <w:noProof/>
+        </w:rPr>
+        <mc:AlternateContent>
+          <mc:Choice Requires="wpg">
+            <w:drawing>
+              <wp:anchor distT="0" distB="0" distL="114300" distR="114300" simplePos="0" relativeHeight="251670143" behindDoc="0" locked="0" layoutInCell="1" allowOverlap="1" wp14:anchorId="51B15434" wp14:editId="1AF8236A">
+                <wp:simplePos x="0" y="0"/>
+                <wp:positionH relativeFrom="column">
+                  <wp:posOffset>4027643</wp:posOffset>
                 </wp:positionH>
                 <wp:positionV relativeFrom="paragraph">
                   <wp:posOffset>2943860</wp:posOffset>
@@ -931,7 +1327,7 @@
                                 </pic:cNvPicPr>
                               </pic:nvPicPr>
                               <pic:blipFill>
-                                <a:blip r:embed="rId9">
+                                <a:blip r:embed="rId11">
                                   <a:extLst>
                                     <a:ext uri="{28A0092B-C50C-407E-A947-70E740481C1C}">
                                       <a14:useLocalDpi xmlns:a14="http://schemas.microsoft.com/office/drawing/2010/main" val="0"/>
@@ -1204,22 +1600,22 @@
           </mc:Choice>
           <mc:Fallback>
             <w:pict>
-              <v:group w14:anchorId="4173E58E" id="Group 10" o:spid="_x0000_s1039" style="position:absolute;margin-left:314.7pt;margin-top:231.8pt;width:435.75pt;height:296.6pt;z-index:251679359" coordsize="55344,37672" o:gfxdata="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">
-                <v:group id="Group 39" o:spid="_x0000_s1040" style="position:absolute;width:54317;height:35826" coordsize="54324,35831" o:gfxdata="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">
-                  <v:group id="Group 35" o:spid="_x0000_s1041" style="position:absolute;width:54324;height:35831" coordorigin=",-63" coordsize="54328,35831" o:gfxdata="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">
-                    <v:group id="Group 31" o:spid="_x0000_s1042" style="position:absolute;top:-63;width:54328;height:35831" coordorigin=",60" coordsize="54328,35831" o:gfxdata="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">
-                      <v:shape id="Text Box 26" o:spid="_x0000_s1043" type="#_x0000_t202" style="position:absolute;top:60;width:17293;height:35831;visibility:visible;mso-wrap-style:square;v-text-anchor:top" o:gfxdata="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" fillcolor="#ced0d8" strokecolor="#74cffc">
+              <v:group w14:anchorId="51B15434" id="Group 10" o:spid="_x0000_s1045" style="position:absolute;margin-left:317.15pt;margin-top:231.8pt;width:435.75pt;height:296.6pt;z-index:251670143" coordsize="55344,37672" o:gfxdata="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